<commit_message>
Ajuste espinha de peixe
Correção
</commit_message>
<xml_diff>
--- a/AnaliseDoProblema/Diagrama Espinha de Peixe.docx
+++ b/AnaliseDoProblema/Diagrama Espinha de Peixe.docx
@@ -331,10 +331,10 @@
           <w:noProof/>
         </w:rPr>
         <w:drawing>
-          <wp:inline distT="0" distB="0" distL="0" distR="0" wp14:anchorId="34FAF4B5" wp14:editId="1A8A95BB">
-            <wp:extent cx="5883230" cy="3297555"/>
-            <wp:effectExtent l="0" t="0" r="3810" b="0"/>
-            <wp:docPr id="2" name="Imagem 2"/>
+          <wp:inline distT="0" distB="0" distL="0" distR="0">
+            <wp:extent cx="6300470" cy="3886835"/>
+            <wp:effectExtent l="0" t="0" r="5080" b="0"/>
+            <wp:docPr id="3" name="Imagem 3"/>
             <wp:cNvGraphicFramePr>
               <a:graphicFrameLocks xmlns:a="http://schemas.openxmlformats.org/drawingml/2006/main" noChangeAspect="1"/>
             </wp:cNvGraphicFramePr>
@@ -342,7 +342,7 @@
               <a:graphicData uri="http://schemas.openxmlformats.org/drawingml/2006/picture">
                 <pic:pic xmlns:pic="http://schemas.openxmlformats.org/drawingml/2006/picture">
                   <pic:nvPicPr>
-                    <pic:cNvPr id="2" name="Espinha_de_peixe.png"/>
+                    <pic:cNvPr id="3" name="Espinha_de_peixe_02.png"/>
                     <pic:cNvPicPr/>
                   </pic:nvPicPr>
                   <pic:blipFill>
@@ -360,7 +360,7 @@
                   <pic:spPr>
                     <a:xfrm>
                       <a:off x="0" y="0"/>
-                      <a:ext cx="5883230" cy="3297555"/>
+                      <a:ext cx="6300470" cy="3886835"/>
                     </a:xfrm>
                     <a:prstGeom prst="rect">
                       <a:avLst/>
@@ -4360,7 +4360,7 @@
 </file>
 
 <file path=customXml/itemProps1.xml><?xml version="1.0" encoding="utf-8"?>
-<ds:datastoreItem xmlns:ds="http://schemas.openxmlformats.org/officeDocument/2006/customXml" ds:itemID="{954BD67E-FDEC-431B-9658-0D8EAE542098}">
+<ds:datastoreItem xmlns:ds="http://schemas.openxmlformats.org/officeDocument/2006/customXml" ds:itemID="{E0900075-6789-4B95-BE49-8441511787DE}">
   <ds:schemaRefs>
     <ds:schemaRef ds:uri="http://schemas.openxmlformats.org/officeDocument/2006/bibliography"/>
   </ds:schemaRefs>

</xml_diff>